<commit_message>
redaction de l'introduction et bibliographie
</commit_message>
<xml_diff>
--- a/Rahim soufiane Mémoire Master ILC 2017 - 2018.docx
+++ b/Rahim soufiane Mémoire Master ILC 2017 - 2018.docx
@@ -160,7 +160,7 @@
                 <v:shape id="_x0000_i1025" type="#_x0000_t75" style="width:84.3pt;height:62.9pt" o:ole="">
                   <v:imagedata r:id="rId8" o:title=""/>
                 </v:shape>
-                <o:OLEObject Type="Embed" ProgID="Word.Picture.8" ShapeID="_x0000_i1025" DrawAspect="Content" ObjectID="_1580934894" r:id="rId9"/>
+                <o:OLEObject Type="Embed" ProgID="Word.Picture.8" ShapeID="_x0000_i1025" DrawAspect="Content" ObjectID="_1581358917" r:id="rId9"/>
               </w:object>
             </w:r>
           </w:p>
@@ -2205,8 +2205,45 @@
         <w:pStyle w:val="Paragraphe"/>
       </w:pPr>
       <w:r>
-        <w:t>*** Si le sujet s’étale sur plusieurs domaines, il est important de faire le lien de telle sorte à ce qu’un spécialiste d’un domaine ne se sente pas écarté.</w:t>
-      </w:r>
+        <w:t>*** Si le sujet s’étale sur plusieurs domaines, il est important de faire le lien de telle sorte à ce qu’un spécialiste d’un domaine ne se sente pas écarté</w:t>
+      </w:r>
+    </w:p>
+    <w:p>
+      <w:pPr>
+        <w:pStyle w:val="Paragraphe"/>
+      </w:pPr>
+      <w:r>
+        <w:t xml:space="preserve">De nousjour les système destrebuee ent une grande importance dans les osulition informatique </w:t>
+      </w:r>
+    </w:p>
+    <w:p>
+      <w:pPr>
+        <w:pStyle w:val="Paragraphe"/>
+      </w:pPr>
+      <w:r>
+        <w:t>Et la theorier est bien specifier mais il resrte l’aspect technique qui se traduit par l’etulisation des machine vertuele et les midelwer et les platforme sofestiquee , et tout  sa pourfacilter l’implilimentation des soulition,</w:t>
+      </w:r>
+    </w:p>
+    <w:p>
+      <w:pPr>
+        <w:pStyle w:val="Paragraphe"/>
+      </w:pPr>
+      <w:r>
+        <w:t>Et pour ce la les grande firme de l’informatique comme mecrosoft et ibm et d’autre ent mis en poin des technique d’echange des donne comme dcomm et dont de microsoft et rmi de sunmicrosystem et corma et d’autre,</w:t>
+      </w:r>
+    </w:p>
+    <w:p>
+      <w:pPr>
+        <w:pStyle w:val="Paragraphe"/>
+      </w:pPr>
+      <w:r>
+        <w:t xml:space="preserve">Et enremarque l’spect destrebuee des aplication qui est tres rependue, egt en pose la quistion </w:t>
+      </w:r>
+    </w:p>
+    <w:p>
+      <w:pPr>
+        <w:pStyle w:val="Paragraphe"/>
+      </w:pPr>
     </w:p>
     <w:p>
       <w:pPr>
@@ -2236,10 +2273,27 @@
     </w:p>
     <w:p>
       <w:pPr>
+        <w:pStyle w:val="Paragraphe"/>
+      </w:pPr>
+      <w:r>
+        <w:t>Faces a ces avence technologique tres deverss et tres aventageus lun par a posrt a l autre les concepteur et les architecte des système trouvent de defuculter a tranche dans l’aport d’une soulution par a port a lautre ,</w:t>
+      </w:r>
+    </w:p>
+    <w:p>
+      <w:pPr>
+        <w:pStyle w:val="Paragraphe"/>
+      </w:pPr>
+      <w:r>
+        <w:t>Parmis les probleme de comparisons qui sont aparuee en cite la comparison entre RMI et JCSP.net qui sont des technique de communication entre des application destant qui s’executent sur des mchines distants</w:t>
+      </w:r>
+    </w:p>
+    <w:p>
+      <w:pPr>
         <w:pStyle w:val="Titreniveau1"/>
       </w:pPr>
       <w:bookmarkStart w:id="8" w:name="_Toc277979726"/>
       <w:r>
+        <w:lastRenderedPageBreak/>
         <w:t>Motivations</w:t>
       </w:r>
       <w:bookmarkEnd w:id="8"/>
@@ -2260,6 +2314,19 @@
     </w:p>
     <w:p>
       <w:pPr>
+        <w:pStyle w:val="Paragraphe"/>
+      </w:pPr>
+      <w:r>
+        <w:t>C est pour ca que les comparisons entre ses système treuve leur importence, par ce que la comparisons c’est une retour d’experience qui racourcier le chement face au probleme et donne une vision tres claire et rapide et econome l’es eforte et deminue le redivloppement des applicatopn</w:t>
+      </w:r>
+    </w:p>
+    <w:p>
+      <w:pPr>
+        <w:pStyle w:val="Paragraphe"/>
+      </w:pPr>
+    </w:p>
+    <w:p>
+      <w:pPr>
         <w:pStyle w:val="Titreniveau1"/>
       </w:pPr>
       <w:bookmarkStart w:id="9" w:name="_Toc277979727"/>
@@ -2283,6 +2350,31 @@
       </w:r>
       <w:r>
         <w:t xml:space="preserve"> le champ d’investigation</w:t>
+      </w:r>
+    </w:p>
+    <w:p>
+      <w:pPr>
+        <w:pStyle w:val="Paragraphe"/>
+      </w:pPr>
+    </w:p>
+    <w:p>
+      <w:pPr>
+        <w:pStyle w:val="Paragraphe"/>
+      </w:pPr>
+      <w:r>
+        <w:t>Dans ce travaille en vas comparer les deux méthodes de communication de po</w:t>
+      </w:r>
+      <w:r>
+        <w:t>int</w:t>
+      </w:r>
+      <w:r>
+        <w:t xml:space="preserve"> de vues conceptuelle et de point de vus implimentation et de tout autre point </w:t>
+      </w:r>
+      <w:r>
+        <w:t xml:space="preserve">tecnique </w:t>
+      </w:r>
+      <w:r>
+        <w:t xml:space="preserve">qui vas nous aattire pour prendre une vision claire sur l’apporte de chaque technique </w:t>
       </w:r>
     </w:p>
     <w:p>
@@ -2455,7 +2547,7 @@
             <w10:borderbottom type="single" width="4"/>
             <w10:borderright type="single" width="4"/>
           </v:shape>
-          <o:OLEObject Type="Embed" ProgID="Word.Picture.8" ShapeID="_x0000_i1026" DrawAspect="Content" ObjectID="_1580934895" r:id="rId11"/>
+          <o:OLEObject Type="Embed" ProgID="Word.Picture.8" ShapeID="_x0000_i1026" DrawAspect="Content" ObjectID="_1581358918" r:id="rId11"/>
         </w:object>
       </w:r>
     </w:p>
@@ -13320,6 +13412,7 @@
   <w:style w:type="character" w:default="1" w:styleId="Policepardfaut">
     <w:name w:val="Default Paragraph Font"/>
     <w:uiPriority w:val="1"/>
+    <w:semiHidden/>
     <w:unhideWhenUsed/>
   </w:style>
   <w:style w:type="table" w:default="1" w:styleId="TableauNormal">

</xml_diff>

<commit_message>
ajouter un exemple de RMI  a partires de site officiele
</commit_message>
<xml_diff>
--- a/Rahim soufiane Mémoire Master ILC 2017 - 2018.docx
+++ b/Rahim soufiane Mémoire Master ILC 2017 - 2018.docx
@@ -160,7 +160,7 @@
                 <v:shape id="_x0000_i1025" type="#_x0000_t75" style="width:84.3pt;height:62.9pt" o:ole="">
                   <v:imagedata r:id="rId8" o:title=""/>
                 </v:shape>
-                <o:OLEObject Type="Embed" ProgID="Word.Picture.8" ShapeID="_x0000_i1025" DrawAspect="Content" ObjectID="_1581358917" r:id="rId9"/>
+                <o:OLEObject Type="Embed" ProgID="Word.Picture.8" ShapeID="_x0000_i1025" DrawAspect="Content" ObjectID="_1581359819" r:id="rId9"/>
               </w:object>
             </w:r>
           </w:p>
@@ -2404,6 +2404,38 @@
       </w:pPr>
       <w:r>
         <w:t>*** Dans le cas où le mémoire est volumineux, il est possible de proposer suite au contenu un plan de lecture</w:t>
+      </w:r>
+    </w:p>
+    <w:p>
+      <w:pPr>
+        <w:pStyle w:val="Paragraphe"/>
+      </w:pPr>
+      <w:r>
+        <w:t>Pour exprimes les aspectes de ce travailler je cocacre en premier lieu un chapitre sur la resentation de rmi</w:t>
+      </w:r>
+    </w:p>
+    <w:p>
+      <w:pPr>
+        <w:pStyle w:val="Paragraphe"/>
+      </w:pPr>
+      <w:r>
+        <w:t xml:space="preserve">En suit je presenterer un chapitre sur csp qui est une version local de jcspnet et ensuit je presentrer un JCSP net </w:t>
+      </w:r>
+    </w:p>
+    <w:p>
+      <w:pPr>
+        <w:pStyle w:val="Paragraphe"/>
+      </w:pPr>
+      <w:r>
+        <w:t>A pres la dexieme partier c’ese la partier pratique cosiste a faire la conception d’une application destrebuee intetuler MiniIsante qui consiste a echanger les informatio medical des patients enre les medecines et ca avec en prendre en cocediraion les deux technique rmi et jcsp net</w:t>
+      </w:r>
+    </w:p>
+    <w:p>
+      <w:pPr>
+        <w:pStyle w:val="Paragraphe"/>
+      </w:pPr>
+      <w:r>
+        <w:t>Et apres en vasparler sur l’aspect implimentation de cette application avec les deux tehnique RMI et jcsp net</w:t>
       </w:r>
     </w:p>
     <w:p>
@@ -2547,7 +2579,7 @@
             <w10:borderbottom type="single" width="4"/>
             <w10:borderright type="single" width="4"/>
           </v:shape>
-          <o:OLEObject Type="Embed" ProgID="Word.Picture.8" ShapeID="_x0000_i1026" DrawAspect="Content" ObjectID="_1581358918" r:id="rId11"/>
+          <o:OLEObject Type="Embed" ProgID="Word.Picture.8" ShapeID="_x0000_i1026" DrawAspect="Content" ObjectID="_1581359820" r:id="rId11"/>
         </w:object>
       </w:r>
     </w:p>

</xml_diff>